<commit_message>
Atualização do SD_Riscos, SD_Lista_Itens e SD_Cadastrar_Aluno.
</commit_message>
<xml_diff>
--- a/requisitos/Administrador/SD_Cadastrar_Aluno.docx
+++ b/requisitos/Administrador/SD_Cadastrar_Aluno.docx
@@ -92,7 +92,7 @@
         <w:rPr>
           <w:b w:val="0"/>
         </w:rPr>
-        <w:t xml:space="preserve">N/A </w:t>
+        <w:t>N/A</w:t>
       </w:r>
     </w:p>
     <w:p>
@@ -136,13 +136,34 @@
         </w:numPr>
       </w:pPr>
       <w:r>
-        <w:t xml:space="preserve">O sistema obtém os dados do </w:t>
-      </w:r>
-      <w:r>
-        <w:t>a</w:t>
-      </w:r>
-      <w:r>
-        <w:t>luno. [FA1]</w:t>
+        <w:t xml:space="preserve">O sistema abre uma nova tela </w:t>
+      </w:r>
+      <w:r>
+        <w:t>referente a</w:t>
+      </w:r>
+      <w:r>
+        <w:t xml:space="preserve"> cadastro </w:t>
+      </w:r>
+      <w:r>
+        <w:t>e nela é mostra</w:t>
+      </w:r>
+      <w:r>
+        <w:t xml:space="preserve">do os </w:t>
+      </w:r>
+      <w:r>
+        <w:t xml:space="preserve">campos para preencher os </w:t>
+      </w:r>
+      <w:r>
+        <w:t xml:space="preserve">dados do </w:t>
+      </w:r>
+      <w:r>
+        <w:t>aluno</w:t>
+      </w:r>
+      <w:r>
+        <w:t xml:space="preserve"> que se quer incluir</w:t>
+      </w:r>
+      <w:r>
+        <w:t xml:space="preserve">. </w:t>
       </w:r>
     </w:p>
     <w:p>
@@ -154,13 +175,13 @@
         </w:numPr>
       </w:pPr>
       <w:r>
-        <w:t xml:space="preserve">O sistema abre uma nova tela de cadastro mostrando os dados do </w:t>
-      </w:r>
-      <w:r>
-        <w:t>aluno</w:t>
-      </w:r>
-      <w:r>
-        <w:t xml:space="preserve">. </w:t>
+        <w:t xml:space="preserve">O Administrador preenche </w:t>
+      </w:r>
+      <w:r>
+        <w:t xml:space="preserve">todos campos com </w:t>
+      </w:r>
+      <w:r>
+        <w:t>os dados do aluno.</w:t>
       </w:r>
     </w:p>
     <w:p>
@@ -175,13 +196,13 @@
         <w:t xml:space="preserve">O Administrador </w:t>
       </w:r>
       <w:r>
-        <w:t xml:space="preserve">escolhe a opção “Adicionar </w:t>
-      </w:r>
-      <w:r>
-        <w:t>Aluno</w:t>
-      </w:r>
-      <w:r>
-        <w:t>”.</w:t>
+        <w:t xml:space="preserve">confirma </w:t>
+      </w:r>
+      <w:r>
+        <w:t xml:space="preserve">a inclusão do aluno </w:t>
+      </w:r>
+      <w:r>
+        <w:t>na opção “Adicionar”.</w:t>
       </w:r>
     </w:p>
     <w:p>
@@ -193,7 +214,13 @@
         </w:numPr>
       </w:pPr>
       <w:r>
-        <w:t xml:space="preserve">O Administrador confirma os dados do </w:t>
+        <w:t xml:space="preserve">O sistema mostra uma mensagem informando </w:t>
+      </w:r>
+      <w:r>
+        <w:t>o cadastramento com sucesso</w:t>
+      </w:r>
+      <w:r>
+        <w:t xml:space="preserve"> do </w:t>
       </w:r>
       <w:r>
         <w:t>aluno</w:t>
@@ -211,24 +238,6 @@
         </w:numPr>
       </w:pPr>
       <w:r>
-        <w:t xml:space="preserve">O sistema mostra uma mensagem informando a confirmação do </w:t>
-      </w:r>
-      <w:r>
-        <w:t>aluno</w:t>
-      </w:r>
-      <w:r>
-        <w:t>.</w:t>
-      </w:r>
-    </w:p>
-    <w:p>
-      <w:pPr>
-        <w:pStyle w:val="Corpodetexto"/>
-        <w:numPr>
-          <w:ilvl w:val="0"/>
-          <w:numId w:val="2"/>
-        </w:numPr>
-      </w:pPr>
-      <w:r>
         <w:t>O caso de uso é encerrado.</w:t>
       </w:r>
     </w:p>
@@ -245,51 +254,7 @@
         <w:pStyle w:val="Cabealho2"/>
       </w:pPr>
       <w:r>
-        <w:t>[FA1]</w:t>
-      </w:r>
-    </w:p>
-    <w:p>
-      <w:pPr>
-        <w:pStyle w:val="Corpodetexto"/>
-      </w:pPr>
-      <w:r>
-        <w:t xml:space="preserve">Se no passo 2 do Fluxo Principal </w:t>
-      </w:r>
-      <w:r>
-        <w:t>se o a</w:t>
-      </w:r>
-      <w:r>
-        <w:t xml:space="preserve">luno estiver </w:t>
-      </w:r>
-      <w:r>
-        <w:t>com alguma irregularidade</w:t>
-      </w:r>
-    </w:p>
-    <w:p>
-      <w:pPr>
-        <w:pStyle w:val="Corpodetexto"/>
-        <w:numPr>
-          <w:ilvl w:val="0"/>
-          <w:numId w:val="4"/>
-        </w:numPr>
-      </w:pPr>
-      <w:r>
-        <w:t xml:space="preserve">Exibir um alerta para o usuário informando que o aluno selecionado </w:t>
-      </w:r>
-      <w:r>
-        <w:t>está irregular e não pode ser cadastrado.</w:t>
-      </w:r>
-    </w:p>
-    <w:p>
-      <w:pPr>
-        <w:pStyle w:val="Corpodetexto"/>
-        <w:numPr>
-          <w:ilvl w:val="0"/>
-          <w:numId w:val="4"/>
-        </w:numPr>
-      </w:pPr>
-      <w:r>
-        <w:t>Voltar para o passo 1 do Fluxo Principal.</w:t>
+        <w:t>N/A</w:t>
       </w:r>
     </w:p>
     <w:p>
@@ -322,38 +287,6 @@
     </w:p>
     <w:p>
       <w:pPr>
-        <w:pStyle w:val="Cabealho2"/>
-      </w:pPr>
-      <w:r>
-        <w:t>Cenário 2</w:t>
-      </w:r>
-    </w:p>
-    <w:p>
-      <w:pPr>
-        <w:pStyle w:val="Corpodetexto"/>
-        <w:numPr>
-          <w:ilvl w:val="0"/>
-          <w:numId w:val="5"/>
-        </w:numPr>
-      </w:pPr>
-      <w:r>
-        <w:t>Passo do Fluxo Principal</w:t>
-      </w:r>
-    </w:p>
-    <w:p>
-      <w:pPr>
-        <w:pStyle w:val="Corpodetexto"/>
-        <w:numPr>
-          <w:ilvl w:val="0"/>
-          <w:numId w:val="5"/>
-        </w:numPr>
-      </w:pPr>
-      <w:r>
-        <w:t>Fluxo Alternativo 1</w:t>
-      </w:r>
-    </w:p>
-    <w:p>
-      <w:pPr>
         <w:pStyle w:val="Cabealho1"/>
         <w:ind w:left="720" w:hanging="720"/>
       </w:pPr>
@@ -391,7 +324,14 @@
           <w:sz w:val="20"/>
           <w:szCs w:val="20"/>
         </w:rPr>
-        <w:t xml:space="preserve">Ao final da execução do caso de uso, </w:t>
+        <w:t>Ao final da execução deste</w:t>
+      </w:r>
+      <w:r>
+        <w:rPr>
+          <w:sz w:val="20"/>
+          <w:szCs w:val="20"/>
+        </w:rPr>
+        <w:t xml:space="preserve"> caso de uso, </w:t>
       </w:r>
       <w:r>
         <w:rPr>
@@ -419,7 +359,30 @@
           <w:sz w:val="20"/>
           <w:szCs w:val="20"/>
         </w:rPr>
-        <w:t xml:space="preserve"> e o seu estado será igual a “Cadastrado”.</w:t>
+        <w:t xml:space="preserve"> </w:t>
+      </w:r>
+      <w:r>
+        <w:rPr>
+          <w:sz w:val="20"/>
+          <w:szCs w:val="20"/>
+        </w:rPr>
+        <w:t xml:space="preserve">com sucesso no </w:t>
+      </w:r>
+      <w:proofErr w:type="spellStart"/>
+      <w:r>
+        <w:rPr>
+          <w:sz w:val="20"/>
+          <w:szCs w:val="20"/>
+        </w:rPr>
+        <w:t>School</w:t>
+      </w:r>
+      <w:proofErr w:type="spellEnd"/>
+      <w:r>
+        <w:rPr>
+          <w:sz w:val="20"/>
+          <w:szCs w:val="20"/>
+        </w:rPr>
+        <w:t xml:space="preserve"> Drive.</w:t>
       </w:r>
     </w:p>
     <w:p>
@@ -427,10 +390,13 @@
         <w:pStyle w:val="Cabealho1"/>
         <w:ind w:left="720" w:hanging="720"/>
       </w:pPr>
+      <w:r>
+        <w:t>Re</w:t>
+      </w:r>
       <w:bookmarkStart w:id="0" w:name="_GoBack"/>
       <w:bookmarkEnd w:id="0"/>
       <w:r>
-        <w:t>Requisitos Adicionais</w:t>
+        <w:t>quisitos Adicionais</w:t>
       </w:r>
     </w:p>
     <w:p>

</xml_diff>

<commit_message>
Atualização e criação de Requisitos e suas devidas telas
</commit_message>
<xml_diff>
--- a/requisitos/Administrador/SD_Cadastrar_Aluno.docx
+++ b/requisitos/Administrador/SD_Cadastrar_Aluno.docx
@@ -254,7 +254,18 @@
         <w:pStyle w:val="Cabealho2"/>
       </w:pPr>
       <w:r>
-        <w:t>N/A</w:t>
+        <w:t>[FA1]</w:t>
+      </w:r>
+    </w:p>
+    <w:p>
+      <w:pPr>
+        <w:pStyle w:val="Corpodetexto"/>
+      </w:pPr>
+      <w:r>
+        <w:t>A qualquer momento o Administrador pode cancelar a operação clicando em “Voltar”.</w:t>
+      </w:r>
+      <w:r>
+        <w:t xml:space="preserve"> </w:t>
       </w:r>
     </w:p>
     <w:p>
@@ -287,6 +298,23 @@
     </w:p>
     <w:p>
       <w:pPr>
+        <w:pStyle w:val="Cabealho2"/>
+      </w:pPr>
+      <w:r>
+        <w:t>Cenário 2</w:t>
+      </w:r>
+    </w:p>
+    <w:p>
+      <w:pPr>
+        <w:pStyle w:val="Corpodetexto"/>
+        <w:ind w:left="1080"/>
+      </w:pPr>
+      <w:r>
+        <w:t>1.    Fluxo Alternativo [FA1].</w:t>
+      </w:r>
+    </w:p>
+    <w:p>
+      <w:pPr>
         <w:pStyle w:val="Cabealho1"/>
         <w:ind w:left="720" w:hanging="720"/>
       </w:pPr>
@@ -391,30 +419,112 @@
         <w:ind w:left="720" w:hanging="720"/>
       </w:pPr>
       <w:r>
-        <w:t>Re</w:t>
-      </w:r>
+        <w:t>Requisitos Adicionais</w:t>
+      </w:r>
+    </w:p>
+    <w:p/>
+    <w:p/>
+    <w:p/>
+    <w:p/>
+    <w:p/>
+    <w:p/>
+    <w:p/>
+    <w:p/>
+    <w:p>
       <w:bookmarkStart w:id="0" w:name="_GoBack"/>
       <w:bookmarkEnd w:id="0"/>
-      <w:r>
-        <w:t>quisitos Adicionais</w:t>
-      </w:r>
-    </w:p>
+    </w:p>
+    <w:p>
+      <w:r>
+        <w:rPr>
+          <w:noProof/>
+          <w:lang w:eastAsia="pt-BR"/>
+        </w:rPr>
+        <w:drawing>
+          <wp:inline distT="0" distB="0" distL="0" distR="0">
+            <wp:extent cx="3972479" cy="1933845"/>
+            <wp:effectExtent l="133350" t="114300" r="123825" b="161925"/>
+            <wp:docPr id="1" name="Imagem 1"/>
+            <wp:cNvGraphicFramePr>
+              <a:graphicFrameLocks xmlns:a="http://schemas.openxmlformats.org/drawingml/2006/main" noChangeAspect="1"/>
+            </wp:cNvGraphicFramePr>
+            <a:graphic xmlns:a="http://schemas.openxmlformats.org/drawingml/2006/main">
+              <a:graphicData uri="http://schemas.openxmlformats.org/drawingml/2006/picture">
+                <pic:pic xmlns:pic="http://schemas.openxmlformats.org/drawingml/2006/picture">
+                  <pic:nvPicPr>
+                    <pic:cNvPr id="1" name="CadastroAluno.png"/>
+                    <pic:cNvPicPr/>
+                  </pic:nvPicPr>
+                  <pic:blipFill>
+                    <a:blip r:embed="rId7">
+                      <a:extLst>
+                        <a:ext uri="{28A0092B-C50C-407E-A947-70E740481C1C}">
+                          <a14:useLocalDpi xmlns:a14="http://schemas.microsoft.com/office/drawing/2010/main" val="0"/>
+                        </a:ext>
+                      </a:extLst>
+                    </a:blip>
+                    <a:stretch>
+                      <a:fillRect/>
+                    </a:stretch>
+                  </pic:blipFill>
+                  <pic:spPr>
+                    <a:xfrm>
+                      <a:off x="0" y="0"/>
+                      <a:ext cx="3972479" cy="1933845"/>
+                    </a:xfrm>
+                    <a:prstGeom prst="rect">
+                      <a:avLst/>
+                    </a:prstGeom>
+                    <a:solidFill>
+                      <a:srgbClr val="FFFFFF">
+                        <a:shade val="85000"/>
+                      </a:srgbClr>
+                    </a:solidFill>
+                    <a:ln w="88900" cap="sq">
+                      <a:solidFill>
+                        <a:srgbClr val="FFFFFF"/>
+                      </a:solidFill>
+                      <a:miter lim="800000"/>
+                    </a:ln>
+                    <a:effectLst>
+                      <a:outerShdw blurRad="55000" dist="18000" dir="5400000" algn="tl" rotWithShape="0">
+                        <a:srgbClr val="000000">
+                          <a:alpha val="40000"/>
+                        </a:srgbClr>
+                      </a:outerShdw>
+                    </a:effectLst>
+                    <a:scene3d>
+                      <a:camera prst="orthographicFront"/>
+                      <a:lightRig rig="twoPt" dir="t">
+                        <a:rot lat="0" lon="0" rev="7200000"/>
+                      </a:lightRig>
+                    </a:scene3d>
+                    <a:sp3d>
+                      <a:bevelT w="25400" h="19050"/>
+                      <a:contourClr>
+                        <a:srgbClr val="FFFFFF"/>
+                      </a:contourClr>
+                    </a:sp3d>
+                  </pic:spPr>
+                </pic:pic>
+              </a:graphicData>
+            </a:graphic>
+          </wp:inline>
+        </w:drawing>
+      </w:r>
+    </w:p>
+    <w:p/>
+    <w:p/>
     <w:p>
       <w:pPr>
         <w:pStyle w:val="Corpodetexto"/>
       </w:pPr>
-      <w:r>
-        <w:rPr>
-          <w:b/>
-        </w:rPr>
-        <w:t>N/A</w:t>
-      </w:r>
     </w:p>
     <w:p/>
     <w:p/>
     <w:sectPr>
-      <w:headerReference w:type="default" r:id="rId7"/>
-      <w:footerReference w:type="default" r:id="rId8"/>
+      <w:headerReference w:type="default" r:id="rId8"/>
+      <w:footerReference w:type="default" r:id="rId9"/>
       <w:pgSz w:w="12240" w:h="15840"/>
       <w:pgMar w:top="1440" w:right="1800" w:bottom="1440" w:left="1800" w:header="720" w:footer="720" w:gutter="0"/>
       <w:cols w:space="720"/>
@@ -549,7 +659,7 @@
               <w:rStyle w:val="Nmerodepgina"/>
               <w:noProof/>
             </w:rPr>
-            <w:t>1</w:t>
+            <w:t>2</w:t>
           </w:r>
           <w:r>
             <w:rPr>
@@ -586,7 +696,7 @@
               <w:rStyle w:val="Nmerodepgina"/>
               <w:noProof/>
             </w:rPr>
-            <w:t>1</w:t>
+            <w:t>2</w:t>
           </w:r>
           <w:r>
             <w:rPr>

</xml_diff>